<commit_message>
Updated Master Doc with Lobby
</commit_message>
<xml_diff>
--- a/Design/MarcTallentire/Design Document Game Engine Team.docx
+++ b/Design/MarcTallentire/Design Document Game Engine Team.docx
@@ -345,6 +345,8 @@
       <w:r>
         <w:t>All Entities that need to be updated each turn will be loaded into the entity manager. The entity manager will persist for an entire world</w:t>
       </w:r>
+      <w:bookmarkStart w:id="0" w:name="_GoBack"/>
+      <w:bookmarkEnd w:id="0"/>
     </w:p>
     <w:p>
       <w:pPr>
@@ -3560,15 +3562,1222 @@
     </w:p>
     <w:p>
       <w:pPr>
-        <w:spacing w:after="0" w:line="240" w:lineRule="auto"/>
-      </w:pPr>
-    </w:p>
-    <w:p>
-      <w:pPr>
-        <w:spacing w:after="0" w:line="240" w:lineRule="auto"/>
-      </w:pPr>
-      <w:bookmarkStart w:id="0" w:name="_GoBack"/>
-      <w:bookmarkEnd w:id="0"/>
+        <w:pStyle w:val="Heading1"/>
+      </w:pPr>
+      <w:r>
+        <w:t>Projectile Manager</w:t>
+      </w:r>
+    </w:p>
+    <w:p>
+      <w:r>
+        <w:t>This object manages projectile creation and deletion in order to conserve memory.</w:t>
+      </w:r>
+    </w:p>
+    <w:p>
+      <w:pPr>
+        <w:pStyle w:val="NoSpacing"/>
+        <w:pBdr>
+          <w:top w:val="single" w:sz="4" w:space="1" w:color="auto"/>
+          <w:left w:val="single" w:sz="4" w:space="4" w:color="auto"/>
+          <w:bottom w:val="single" w:sz="4" w:space="1" w:color="auto"/>
+          <w:right w:val="single" w:sz="4" w:space="4" w:color="auto"/>
+        </w:pBdr>
+      </w:pPr>
+      <w:proofErr w:type="spellStart"/>
+      <w:r>
+        <w:lastRenderedPageBreak/>
+        <w:t>ProjectileManager</w:t>
+      </w:r>
+      <w:proofErr w:type="spellEnd"/>
+    </w:p>
+    <w:p>
+      <w:pPr>
+        <w:pStyle w:val="NoSpacing"/>
+        <w:pBdr>
+          <w:top w:val="single" w:sz="4" w:space="1" w:color="auto"/>
+          <w:left w:val="single" w:sz="4" w:space="4" w:color="auto"/>
+          <w:bottom w:val="single" w:sz="4" w:space="1" w:color="auto"/>
+          <w:right w:val="single" w:sz="4" w:space="4" w:color="auto"/>
+        </w:pBdr>
+      </w:pPr>
+      <w:r>
+        <w:t>{</w:t>
+      </w:r>
+      <w:r>
+        <w:tab/>
+      </w:r>
+    </w:p>
+    <w:p>
+      <w:pPr>
+        <w:pStyle w:val="NoSpacing"/>
+        <w:pBdr>
+          <w:top w:val="single" w:sz="4" w:space="1" w:color="auto"/>
+          <w:left w:val="single" w:sz="4" w:space="4" w:color="auto"/>
+          <w:bottom w:val="single" w:sz="4" w:space="1" w:color="auto"/>
+          <w:right w:val="single" w:sz="4" w:space="4" w:color="auto"/>
+        </w:pBdr>
+      </w:pPr>
+      <w:r>
+        <w:tab/>
+        <w:t>// action is the skill or type of projectile is it should probably just be a reference to something that</w:t>
+      </w:r>
+    </w:p>
+    <w:p>
+      <w:pPr>
+        <w:pStyle w:val="NoSpacing"/>
+        <w:pBdr>
+          <w:top w:val="single" w:sz="4" w:space="1" w:color="auto"/>
+          <w:left w:val="single" w:sz="4" w:space="4" w:color="auto"/>
+          <w:bottom w:val="single" w:sz="4" w:space="1" w:color="auto"/>
+          <w:right w:val="single" w:sz="4" w:space="4" w:color="auto"/>
+        </w:pBdr>
+      </w:pPr>
+      <w:r>
+        <w:tab/>
+        <w:t>// projectile stores.</w:t>
+      </w:r>
+    </w:p>
+    <w:p>
+      <w:pPr>
+        <w:pStyle w:val="NoSpacing"/>
+        <w:pBdr>
+          <w:top w:val="single" w:sz="4" w:space="1" w:color="auto"/>
+          <w:left w:val="single" w:sz="4" w:space="4" w:color="auto"/>
+          <w:bottom w:val="single" w:sz="4" w:space="1" w:color="auto"/>
+          <w:right w:val="single" w:sz="4" w:space="4" w:color="auto"/>
+        </w:pBdr>
+      </w:pPr>
+      <w:r>
+        <w:tab/>
+        <w:t>// the receiver is a pointer to a cell so if it is tracking it will try to track the cell of the player it's going towards.</w:t>
+      </w:r>
+    </w:p>
+    <w:p>
+      <w:pPr>
+        <w:pStyle w:val="NoSpacing"/>
+        <w:pBdr>
+          <w:top w:val="single" w:sz="4" w:space="1" w:color="auto"/>
+          <w:left w:val="single" w:sz="4" w:space="4" w:color="auto"/>
+          <w:bottom w:val="single" w:sz="4" w:space="1" w:color="auto"/>
+          <w:right w:val="single" w:sz="4" w:space="4" w:color="auto"/>
+        </w:pBdr>
+      </w:pPr>
+      <w:r>
+        <w:tab/>
+        <w:t>// I have NO IDEA if this will end up working in practice but it seems cool.</w:t>
+      </w:r>
+    </w:p>
+    <w:p>
+      <w:pPr>
+        <w:pStyle w:val="NoSpacing"/>
+        <w:pBdr>
+          <w:top w:val="single" w:sz="4" w:space="1" w:color="auto"/>
+          <w:left w:val="single" w:sz="4" w:space="4" w:color="auto"/>
+          <w:bottom w:val="single" w:sz="4" w:space="1" w:color="auto"/>
+          <w:right w:val="single" w:sz="4" w:space="4" w:color="auto"/>
+        </w:pBdr>
+      </w:pPr>
+      <w:r>
+        <w:tab/>
+      </w:r>
+      <w:proofErr w:type="spellStart"/>
+      <w:proofErr w:type="gramStart"/>
+      <w:r>
+        <w:t>GetProjectile</w:t>
+      </w:r>
+      <w:proofErr w:type="spellEnd"/>
+      <w:r>
+        <w:t>(</w:t>
+      </w:r>
+      <w:proofErr w:type="gramEnd"/>
+      <w:r>
+        <w:t xml:space="preserve"> Ref action, BGO sender, pointer Cell receiver )</w:t>
+      </w:r>
+    </w:p>
+    <w:p>
+      <w:pPr>
+        <w:pStyle w:val="NoSpacing"/>
+        <w:pBdr>
+          <w:top w:val="single" w:sz="4" w:space="1" w:color="auto"/>
+          <w:left w:val="single" w:sz="4" w:space="4" w:color="auto"/>
+          <w:bottom w:val="single" w:sz="4" w:space="1" w:color="auto"/>
+          <w:right w:val="single" w:sz="4" w:space="4" w:color="auto"/>
+        </w:pBdr>
+      </w:pPr>
+      <w:r>
+        <w:tab/>
+        <w:t>{</w:t>
+      </w:r>
+    </w:p>
+    <w:p>
+      <w:pPr>
+        <w:pStyle w:val="NoSpacing"/>
+        <w:pBdr>
+          <w:top w:val="single" w:sz="4" w:space="1" w:color="auto"/>
+          <w:left w:val="single" w:sz="4" w:space="4" w:color="auto"/>
+          <w:bottom w:val="single" w:sz="4" w:space="1" w:color="auto"/>
+          <w:right w:val="single" w:sz="4" w:space="4" w:color="auto"/>
+        </w:pBdr>
+      </w:pPr>
+      <w:r>
+        <w:tab/>
+      </w:r>
+      <w:r>
+        <w:tab/>
+      </w:r>
+      <w:proofErr w:type="gramStart"/>
+      <w:r>
+        <w:t>if(</w:t>
+      </w:r>
+      <w:proofErr w:type="gramEnd"/>
+      <w:r>
+        <w:t xml:space="preserve"> </w:t>
+      </w:r>
+      <w:proofErr w:type="spellStart"/>
+      <w:r>
+        <w:t>projectileQueueEmpty</w:t>
+      </w:r>
+      <w:proofErr w:type="spellEnd"/>
+      <w:r>
+        <w:t xml:space="preserve"> )</w:t>
+      </w:r>
+    </w:p>
+    <w:p>
+      <w:pPr>
+        <w:pStyle w:val="NoSpacing"/>
+        <w:pBdr>
+          <w:top w:val="single" w:sz="4" w:space="1" w:color="auto"/>
+          <w:left w:val="single" w:sz="4" w:space="4" w:color="auto"/>
+          <w:bottom w:val="single" w:sz="4" w:space="1" w:color="auto"/>
+          <w:right w:val="single" w:sz="4" w:space="4" w:color="auto"/>
+        </w:pBdr>
+      </w:pPr>
+      <w:r>
+        <w:tab/>
+      </w:r>
+      <w:r>
+        <w:tab/>
+        <w:t>{</w:t>
+      </w:r>
+    </w:p>
+    <w:p>
+      <w:pPr>
+        <w:pStyle w:val="NoSpacing"/>
+        <w:pBdr>
+          <w:top w:val="single" w:sz="4" w:space="1" w:color="auto"/>
+          <w:left w:val="single" w:sz="4" w:space="4" w:color="auto"/>
+          <w:bottom w:val="single" w:sz="4" w:space="1" w:color="auto"/>
+          <w:right w:val="single" w:sz="4" w:space="4" w:color="auto"/>
+        </w:pBdr>
+      </w:pPr>
+      <w:r>
+        <w:tab/>
+      </w:r>
+      <w:r>
+        <w:tab/>
+      </w:r>
+      <w:r>
+        <w:tab/>
+      </w:r>
+      <w:proofErr w:type="gramStart"/>
+      <w:r>
+        <w:t>pro</w:t>
+      </w:r>
+      <w:proofErr w:type="gramEnd"/>
+      <w:r>
+        <w:t xml:space="preserve"> = new Projectile( Ref action, sender )</w:t>
+      </w:r>
+    </w:p>
+    <w:p>
+      <w:pPr>
+        <w:pStyle w:val="NoSpacing"/>
+        <w:pBdr>
+          <w:top w:val="single" w:sz="4" w:space="1" w:color="auto"/>
+          <w:left w:val="single" w:sz="4" w:space="4" w:color="auto"/>
+          <w:bottom w:val="single" w:sz="4" w:space="1" w:color="auto"/>
+          <w:right w:val="single" w:sz="4" w:space="4" w:color="auto"/>
+        </w:pBdr>
+      </w:pPr>
+      <w:r>
+        <w:tab/>
+      </w:r>
+      <w:r>
+        <w:tab/>
+        <w:t>}</w:t>
+      </w:r>
+    </w:p>
+    <w:p>
+      <w:pPr>
+        <w:pStyle w:val="NoSpacing"/>
+        <w:pBdr>
+          <w:top w:val="single" w:sz="4" w:space="1" w:color="auto"/>
+          <w:left w:val="single" w:sz="4" w:space="4" w:color="auto"/>
+          <w:bottom w:val="single" w:sz="4" w:space="1" w:color="auto"/>
+          <w:right w:val="single" w:sz="4" w:space="4" w:color="auto"/>
+        </w:pBdr>
+      </w:pPr>
+      <w:r>
+        <w:tab/>
+      </w:r>
+      <w:r>
+        <w:tab/>
+      </w:r>
+      <w:proofErr w:type="gramStart"/>
+      <w:r>
+        <w:t>else</w:t>
+      </w:r>
+      <w:proofErr w:type="gramEnd"/>
+    </w:p>
+    <w:p>
+      <w:pPr>
+        <w:pStyle w:val="NoSpacing"/>
+        <w:pBdr>
+          <w:top w:val="single" w:sz="4" w:space="1" w:color="auto"/>
+          <w:left w:val="single" w:sz="4" w:space="4" w:color="auto"/>
+          <w:bottom w:val="single" w:sz="4" w:space="1" w:color="auto"/>
+          <w:right w:val="single" w:sz="4" w:space="4" w:color="auto"/>
+        </w:pBdr>
+      </w:pPr>
+      <w:r>
+        <w:tab/>
+      </w:r>
+      <w:r>
+        <w:tab/>
+        <w:t>{</w:t>
+      </w:r>
+    </w:p>
+    <w:p>
+      <w:pPr>
+        <w:pStyle w:val="NoSpacing"/>
+        <w:pBdr>
+          <w:top w:val="single" w:sz="4" w:space="1" w:color="auto"/>
+          <w:left w:val="single" w:sz="4" w:space="4" w:color="auto"/>
+          <w:bottom w:val="single" w:sz="4" w:space="1" w:color="auto"/>
+          <w:right w:val="single" w:sz="4" w:space="4" w:color="auto"/>
+        </w:pBdr>
+      </w:pPr>
+      <w:r>
+        <w:tab/>
+      </w:r>
+      <w:r>
+        <w:tab/>
+      </w:r>
+      <w:r>
+        <w:tab/>
+      </w:r>
+      <w:proofErr w:type="gramStart"/>
+      <w:r>
+        <w:t>pro</w:t>
+      </w:r>
+      <w:proofErr w:type="gramEnd"/>
+      <w:r>
+        <w:t xml:space="preserve"> = </w:t>
+      </w:r>
+      <w:proofErr w:type="spellStart"/>
+      <w:r>
+        <w:t>projectileQueue</w:t>
+      </w:r>
+      <w:proofErr w:type="spellEnd"/>
+      <w:r>
+        <w:t>::head</w:t>
+      </w:r>
+    </w:p>
+    <w:p>
+      <w:pPr>
+        <w:pStyle w:val="NoSpacing"/>
+        <w:pBdr>
+          <w:top w:val="single" w:sz="4" w:space="1" w:color="auto"/>
+          <w:left w:val="single" w:sz="4" w:space="4" w:color="auto"/>
+          <w:bottom w:val="single" w:sz="4" w:space="1" w:color="auto"/>
+          <w:right w:val="single" w:sz="4" w:space="4" w:color="auto"/>
+        </w:pBdr>
+      </w:pPr>
+      <w:r>
+        <w:tab/>
+      </w:r>
+      <w:r>
+        <w:tab/>
+        <w:t>}</w:t>
+      </w:r>
+    </w:p>
+    <w:p>
+      <w:pPr>
+        <w:pStyle w:val="NoSpacing"/>
+        <w:pBdr>
+          <w:top w:val="single" w:sz="4" w:space="1" w:color="auto"/>
+          <w:left w:val="single" w:sz="4" w:space="4" w:color="auto"/>
+          <w:bottom w:val="single" w:sz="4" w:space="1" w:color="auto"/>
+          <w:right w:val="single" w:sz="4" w:space="4" w:color="auto"/>
+        </w:pBdr>
+      </w:pPr>
+      <w:r>
+        <w:tab/>
+      </w:r>
+      <w:r>
+        <w:tab/>
+      </w:r>
+    </w:p>
+    <w:p>
+      <w:pPr>
+        <w:pStyle w:val="NoSpacing"/>
+        <w:pBdr>
+          <w:top w:val="single" w:sz="4" w:space="1" w:color="auto"/>
+          <w:left w:val="single" w:sz="4" w:space="4" w:color="auto"/>
+          <w:bottom w:val="single" w:sz="4" w:space="1" w:color="auto"/>
+          <w:right w:val="single" w:sz="4" w:space="4" w:color="auto"/>
+        </w:pBdr>
+      </w:pPr>
+      <w:r>
+        <w:tab/>
+      </w:r>
+      <w:r>
+        <w:tab/>
+      </w:r>
+      <w:proofErr w:type="spellStart"/>
+      <w:proofErr w:type="gramStart"/>
+      <w:r>
+        <w:t>entityManager.add</w:t>
+      </w:r>
+      <w:proofErr w:type="spellEnd"/>
+      <w:r>
+        <w:t>(</w:t>
+      </w:r>
+      <w:proofErr w:type="gramEnd"/>
+      <w:r>
+        <w:t>pro)</w:t>
+      </w:r>
+    </w:p>
+    <w:p>
+      <w:pPr>
+        <w:pStyle w:val="NoSpacing"/>
+        <w:pBdr>
+          <w:top w:val="single" w:sz="4" w:space="1" w:color="auto"/>
+          <w:left w:val="single" w:sz="4" w:space="4" w:color="auto"/>
+          <w:bottom w:val="single" w:sz="4" w:space="1" w:color="auto"/>
+          <w:right w:val="single" w:sz="4" w:space="4" w:color="auto"/>
+        </w:pBdr>
+      </w:pPr>
+      <w:r>
+        <w:tab/>
+        <w:t>}</w:t>
+      </w:r>
+    </w:p>
+    <w:p>
+      <w:pPr>
+        <w:pStyle w:val="NoSpacing"/>
+        <w:pBdr>
+          <w:top w:val="single" w:sz="4" w:space="1" w:color="auto"/>
+          <w:left w:val="single" w:sz="4" w:space="4" w:color="auto"/>
+          <w:bottom w:val="single" w:sz="4" w:space="1" w:color="auto"/>
+          <w:right w:val="single" w:sz="4" w:space="4" w:color="auto"/>
+        </w:pBdr>
+      </w:pPr>
+      <w:r>
+        <w:t xml:space="preserve">    </w:t>
+      </w:r>
+    </w:p>
+    <w:p>
+      <w:pPr>
+        <w:pStyle w:val="NoSpacing"/>
+        <w:pBdr>
+          <w:top w:val="single" w:sz="4" w:space="1" w:color="auto"/>
+          <w:left w:val="single" w:sz="4" w:space="4" w:color="auto"/>
+          <w:bottom w:val="single" w:sz="4" w:space="1" w:color="auto"/>
+          <w:right w:val="single" w:sz="4" w:space="4" w:color="auto"/>
+        </w:pBdr>
+      </w:pPr>
+      <w:r>
+        <w:t xml:space="preserve">    </w:t>
+      </w:r>
+      <w:proofErr w:type="spellStart"/>
+      <w:proofErr w:type="gramStart"/>
+      <w:r>
+        <w:t>enqueue</w:t>
+      </w:r>
+      <w:proofErr w:type="spellEnd"/>
+      <w:r>
+        <w:t>(</w:t>
+      </w:r>
+      <w:proofErr w:type="gramEnd"/>
+      <w:r>
+        <w:t xml:space="preserve"> Projectile )</w:t>
+      </w:r>
+    </w:p>
+    <w:p>
+      <w:pPr>
+        <w:pStyle w:val="NoSpacing"/>
+        <w:pBdr>
+          <w:top w:val="single" w:sz="4" w:space="1" w:color="auto"/>
+          <w:left w:val="single" w:sz="4" w:space="4" w:color="auto"/>
+          <w:bottom w:val="single" w:sz="4" w:space="1" w:color="auto"/>
+          <w:right w:val="single" w:sz="4" w:space="4" w:color="auto"/>
+        </w:pBdr>
+      </w:pPr>
+      <w:r>
+        <w:t xml:space="preserve">    {</w:t>
+      </w:r>
+    </w:p>
+    <w:p>
+      <w:pPr>
+        <w:pStyle w:val="NoSpacing"/>
+        <w:pBdr>
+          <w:top w:val="single" w:sz="4" w:space="1" w:color="auto"/>
+          <w:left w:val="single" w:sz="4" w:space="4" w:color="auto"/>
+          <w:bottom w:val="single" w:sz="4" w:space="1" w:color="auto"/>
+          <w:right w:val="single" w:sz="4" w:space="4" w:color="auto"/>
+        </w:pBdr>
+      </w:pPr>
+      <w:r>
+        <w:t xml:space="preserve">        </w:t>
+      </w:r>
+      <w:proofErr w:type="spellStart"/>
+      <w:proofErr w:type="gramStart"/>
+      <w:r>
+        <w:t>queue.add</w:t>
+      </w:r>
+      <w:proofErr w:type="spellEnd"/>
+      <w:r>
+        <w:t>(</w:t>
+      </w:r>
+      <w:proofErr w:type="gramEnd"/>
+      <w:r>
+        <w:t xml:space="preserve"> Projectile );</w:t>
+      </w:r>
+    </w:p>
+    <w:p>
+      <w:pPr>
+        <w:pStyle w:val="NoSpacing"/>
+        <w:pBdr>
+          <w:top w:val="single" w:sz="4" w:space="1" w:color="auto"/>
+          <w:left w:val="single" w:sz="4" w:space="4" w:color="auto"/>
+          <w:bottom w:val="single" w:sz="4" w:space="1" w:color="auto"/>
+          <w:right w:val="single" w:sz="4" w:space="4" w:color="auto"/>
+        </w:pBdr>
+      </w:pPr>
+      <w:r>
+        <w:t xml:space="preserve">    }</w:t>
+      </w:r>
+    </w:p>
+    <w:p>
+      <w:pPr>
+        <w:pStyle w:val="NoSpacing"/>
+        <w:pBdr>
+          <w:top w:val="single" w:sz="4" w:space="1" w:color="auto"/>
+          <w:left w:val="single" w:sz="4" w:space="4" w:color="auto"/>
+          <w:bottom w:val="single" w:sz="4" w:space="1" w:color="auto"/>
+          <w:right w:val="single" w:sz="4" w:space="4" w:color="auto"/>
+        </w:pBdr>
+      </w:pPr>
+      <w:r>
+        <w:t xml:space="preserve">    </w:t>
+      </w:r>
+    </w:p>
+    <w:p>
+      <w:pPr>
+        <w:pStyle w:val="NoSpacing"/>
+        <w:pBdr>
+          <w:top w:val="single" w:sz="4" w:space="1" w:color="auto"/>
+          <w:left w:val="single" w:sz="4" w:space="4" w:color="auto"/>
+          <w:bottom w:val="single" w:sz="4" w:space="1" w:color="auto"/>
+          <w:right w:val="single" w:sz="4" w:space="4" w:color="auto"/>
+        </w:pBdr>
+      </w:pPr>
+      <w:r>
+        <w:t xml:space="preserve">    </w:t>
+      </w:r>
+      <w:proofErr w:type="spellStart"/>
+      <w:proofErr w:type="gramStart"/>
+      <w:r>
+        <w:t>onDestroy</w:t>
+      </w:r>
+      <w:proofErr w:type="spellEnd"/>
+      <w:r>
+        <w:t>()</w:t>
+      </w:r>
+      <w:proofErr w:type="gramEnd"/>
+    </w:p>
+    <w:p>
+      <w:pPr>
+        <w:pStyle w:val="NoSpacing"/>
+        <w:pBdr>
+          <w:top w:val="single" w:sz="4" w:space="1" w:color="auto"/>
+          <w:left w:val="single" w:sz="4" w:space="4" w:color="auto"/>
+          <w:bottom w:val="single" w:sz="4" w:space="1" w:color="auto"/>
+          <w:right w:val="single" w:sz="4" w:space="4" w:color="auto"/>
+        </w:pBdr>
+      </w:pPr>
+      <w:r>
+        <w:t xml:space="preserve">    {</w:t>
+      </w:r>
+    </w:p>
+    <w:p>
+      <w:pPr>
+        <w:pStyle w:val="NoSpacing"/>
+        <w:pBdr>
+          <w:top w:val="single" w:sz="4" w:space="1" w:color="auto"/>
+          <w:left w:val="single" w:sz="4" w:space="4" w:color="auto"/>
+          <w:bottom w:val="single" w:sz="4" w:space="1" w:color="auto"/>
+          <w:right w:val="single" w:sz="4" w:space="4" w:color="auto"/>
+        </w:pBdr>
+      </w:pPr>
+      <w:r>
+        <w:t xml:space="preserve">        </w:t>
+      </w:r>
+      <w:proofErr w:type="gramStart"/>
+      <w:r>
+        <w:t>delete</w:t>
+      </w:r>
+      <w:proofErr w:type="gramEnd"/>
+      <w:r>
+        <w:t xml:space="preserve"> queue and content.</w:t>
+      </w:r>
+    </w:p>
+    <w:p>
+      <w:pPr>
+        <w:pStyle w:val="NoSpacing"/>
+        <w:pBdr>
+          <w:top w:val="single" w:sz="4" w:space="1" w:color="auto"/>
+          <w:left w:val="single" w:sz="4" w:space="4" w:color="auto"/>
+          <w:bottom w:val="single" w:sz="4" w:space="1" w:color="auto"/>
+          <w:right w:val="single" w:sz="4" w:space="4" w:color="auto"/>
+        </w:pBdr>
+      </w:pPr>
+      <w:r>
+        <w:t xml:space="preserve">    }</w:t>
+      </w:r>
+    </w:p>
+    <w:p>
+      <w:pPr>
+        <w:pStyle w:val="NoSpacing"/>
+        <w:pBdr>
+          <w:top w:val="single" w:sz="4" w:space="1" w:color="auto"/>
+          <w:left w:val="single" w:sz="4" w:space="4" w:color="auto"/>
+          <w:bottom w:val="single" w:sz="4" w:space="1" w:color="auto"/>
+          <w:right w:val="single" w:sz="4" w:space="4" w:color="auto"/>
+        </w:pBdr>
+      </w:pPr>
+      <w:r>
+        <w:t>}</w:t>
+      </w:r>
+    </w:p>
+    <w:p>
+      <w:pPr>
+        <w:pStyle w:val="NoSpacing"/>
+      </w:pPr>
+    </w:p>
+    <w:p>
+      <w:pPr>
+        <w:pStyle w:val="NoSpacing"/>
+      </w:pPr>
+    </w:p>
+    <w:p>
+      <w:pPr>
+        <w:pStyle w:val="NoSpacing"/>
+        <w:pBdr>
+          <w:top w:val="single" w:sz="4" w:space="1" w:color="auto"/>
+          <w:left w:val="single" w:sz="4" w:space="4" w:color="auto"/>
+          <w:bottom w:val="single" w:sz="4" w:space="1" w:color="auto"/>
+          <w:right w:val="single" w:sz="4" w:space="4" w:color="auto"/>
+        </w:pBdr>
+      </w:pPr>
+      <w:r>
+        <w:t xml:space="preserve">Projectile extends entity </w:t>
+      </w:r>
+    </w:p>
+    <w:p>
+      <w:pPr>
+        <w:pStyle w:val="NoSpacing"/>
+        <w:pBdr>
+          <w:top w:val="single" w:sz="4" w:space="1" w:color="auto"/>
+          <w:left w:val="single" w:sz="4" w:space="4" w:color="auto"/>
+          <w:bottom w:val="single" w:sz="4" w:space="1" w:color="auto"/>
+          <w:right w:val="single" w:sz="4" w:space="4" w:color="auto"/>
+        </w:pBdr>
+      </w:pPr>
+      <w:r>
+        <w:t>{</w:t>
+      </w:r>
+    </w:p>
+    <w:p>
+      <w:pPr>
+        <w:pStyle w:val="NoSpacing"/>
+        <w:pBdr>
+          <w:top w:val="single" w:sz="4" w:space="1" w:color="auto"/>
+          <w:left w:val="single" w:sz="4" w:space="4" w:color="auto"/>
+          <w:bottom w:val="single" w:sz="4" w:space="1" w:color="auto"/>
+          <w:right w:val="single" w:sz="4" w:space="4" w:color="auto"/>
+        </w:pBdr>
+      </w:pPr>
+      <w:r>
+        <w:tab/>
+      </w:r>
+      <w:proofErr w:type="spellStart"/>
+      <w:proofErr w:type="gramStart"/>
+      <w:r>
+        <w:t>setSpeed</w:t>
+      </w:r>
+      <w:proofErr w:type="spellEnd"/>
+      <w:r>
+        <w:t>(</w:t>
+      </w:r>
+      <w:proofErr w:type="gramEnd"/>
+      <w:r>
+        <w:t>speed)</w:t>
+      </w:r>
+    </w:p>
+    <w:p>
+      <w:pPr>
+        <w:pStyle w:val="NoSpacing"/>
+        <w:pBdr>
+          <w:top w:val="single" w:sz="4" w:space="1" w:color="auto"/>
+          <w:left w:val="single" w:sz="4" w:space="4" w:color="auto"/>
+          <w:bottom w:val="single" w:sz="4" w:space="1" w:color="auto"/>
+          <w:right w:val="single" w:sz="4" w:space="4" w:color="auto"/>
+        </w:pBdr>
+      </w:pPr>
+      <w:r>
+        <w:tab/>
+        <w:t>{</w:t>
+      </w:r>
+    </w:p>
+    <w:p>
+      <w:pPr>
+        <w:pStyle w:val="NoSpacing"/>
+        <w:pBdr>
+          <w:top w:val="single" w:sz="4" w:space="1" w:color="auto"/>
+          <w:left w:val="single" w:sz="4" w:space="4" w:color="auto"/>
+          <w:bottom w:val="single" w:sz="4" w:space="1" w:color="auto"/>
+          <w:right w:val="single" w:sz="4" w:space="4" w:color="auto"/>
+        </w:pBdr>
+      </w:pPr>
+      <w:r>
+        <w:tab/>
+        <w:t xml:space="preserve">   _speed = speed</w:t>
+      </w:r>
+    </w:p>
+    <w:p>
+      <w:pPr>
+        <w:pStyle w:val="NoSpacing"/>
+        <w:pBdr>
+          <w:top w:val="single" w:sz="4" w:space="1" w:color="auto"/>
+          <w:left w:val="single" w:sz="4" w:space="4" w:color="auto"/>
+          <w:bottom w:val="single" w:sz="4" w:space="1" w:color="auto"/>
+          <w:right w:val="single" w:sz="4" w:space="4" w:color="auto"/>
+        </w:pBdr>
+      </w:pPr>
+      <w:r>
+        <w:tab/>
+        <w:t>}</w:t>
+      </w:r>
+    </w:p>
+    <w:p>
+      <w:pPr>
+        <w:pStyle w:val="NoSpacing"/>
+        <w:pBdr>
+          <w:top w:val="single" w:sz="4" w:space="1" w:color="auto"/>
+          <w:left w:val="single" w:sz="4" w:space="4" w:color="auto"/>
+          <w:bottom w:val="single" w:sz="4" w:space="1" w:color="auto"/>
+          <w:right w:val="single" w:sz="4" w:space="4" w:color="auto"/>
+        </w:pBdr>
+      </w:pPr>
+      <w:r>
+        <w:tab/>
+      </w:r>
+    </w:p>
+    <w:p>
+      <w:pPr>
+        <w:pStyle w:val="NoSpacing"/>
+        <w:pBdr>
+          <w:top w:val="single" w:sz="4" w:space="1" w:color="auto"/>
+          <w:left w:val="single" w:sz="4" w:space="4" w:color="auto"/>
+          <w:bottom w:val="single" w:sz="4" w:space="1" w:color="auto"/>
+          <w:right w:val="single" w:sz="4" w:space="4" w:color="auto"/>
+        </w:pBdr>
+      </w:pPr>
+      <w:r>
+        <w:tab/>
+      </w:r>
+      <w:proofErr w:type="spellStart"/>
+      <w:proofErr w:type="gramStart"/>
+      <w:r>
+        <w:t>onHit</w:t>
+      </w:r>
+      <w:proofErr w:type="spellEnd"/>
+      <w:r>
+        <w:t>()</w:t>
+      </w:r>
+      <w:proofErr w:type="gramEnd"/>
+    </w:p>
+    <w:p>
+      <w:pPr>
+        <w:pStyle w:val="NoSpacing"/>
+        <w:pBdr>
+          <w:top w:val="single" w:sz="4" w:space="1" w:color="auto"/>
+          <w:left w:val="single" w:sz="4" w:space="4" w:color="auto"/>
+          <w:bottom w:val="single" w:sz="4" w:space="1" w:color="auto"/>
+          <w:right w:val="single" w:sz="4" w:space="4" w:color="auto"/>
+        </w:pBdr>
+      </w:pPr>
+      <w:r>
+        <w:tab/>
+        <w:t>{</w:t>
+      </w:r>
+    </w:p>
+    <w:p>
+      <w:pPr>
+        <w:pStyle w:val="NoSpacing"/>
+        <w:pBdr>
+          <w:top w:val="single" w:sz="4" w:space="1" w:color="auto"/>
+          <w:left w:val="single" w:sz="4" w:space="4" w:color="auto"/>
+          <w:bottom w:val="single" w:sz="4" w:space="1" w:color="auto"/>
+          <w:right w:val="single" w:sz="4" w:space="4" w:color="auto"/>
+        </w:pBdr>
+      </w:pPr>
+      <w:r>
+        <w:tab/>
+      </w:r>
+      <w:r>
+        <w:tab/>
+        <w:t>Action::</w:t>
+      </w:r>
+      <w:proofErr w:type="spellStart"/>
+      <w:r>
+        <w:t>onHit</w:t>
+      </w:r>
+      <w:proofErr w:type="spellEnd"/>
+      <w:r>
+        <w:tab/>
+      </w:r>
+    </w:p>
+    <w:p>
+      <w:pPr>
+        <w:pStyle w:val="NoSpacing"/>
+        <w:pBdr>
+          <w:top w:val="single" w:sz="4" w:space="1" w:color="auto"/>
+          <w:left w:val="single" w:sz="4" w:space="4" w:color="auto"/>
+          <w:bottom w:val="single" w:sz="4" w:space="1" w:color="auto"/>
+          <w:right w:val="single" w:sz="4" w:space="4" w:color="auto"/>
+        </w:pBdr>
+      </w:pPr>
+      <w:r>
+        <w:tab/>
+      </w:r>
+      <w:r>
+        <w:tab/>
+      </w:r>
+      <w:proofErr w:type="gramStart"/>
+      <w:r>
+        <w:t>speed</w:t>
+      </w:r>
+      <w:proofErr w:type="gramEnd"/>
+      <w:r>
+        <w:t xml:space="preserve"> = 0</w:t>
+      </w:r>
+    </w:p>
+    <w:p>
+      <w:pPr>
+        <w:pStyle w:val="NoSpacing"/>
+        <w:pBdr>
+          <w:top w:val="single" w:sz="4" w:space="1" w:color="auto"/>
+          <w:left w:val="single" w:sz="4" w:space="4" w:color="auto"/>
+          <w:bottom w:val="single" w:sz="4" w:space="1" w:color="auto"/>
+          <w:right w:val="single" w:sz="4" w:space="4" w:color="auto"/>
+        </w:pBdr>
+      </w:pPr>
+      <w:r>
+        <w:tab/>
+      </w:r>
+      <w:r>
+        <w:tab/>
+      </w:r>
+      <w:proofErr w:type="spellStart"/>
+      <w:r>
+        <w:t>ProjectileManager</w:t>
+      </w:r>
+      <w:proofErr w:type="spellEnd"/>
+      <w:r>
+        <w:t xml:space="preserve"> </w:t>
+      </w:r>
+      <w:proofErr w:type="spellStart"/>
+      <w:r>
+        <w:t>enqueue</w:t>
+      </w:r>
+      <w:proofErr w:type="spellEnd"/>
+      <w:r>
+        <w:t xml:space="preserve"> this</w:t>
+      </w:r>
+      <w:r>
+        <w:tab/>
+        <w:t xml:space="preserve">// If this should be </w:t>
+      </w:r>
+      <w:proofErr w:type="spellStart"/>
+      <w:r>
+        <w:t>persistant</w:t>
+      </w:r>
+      <w:proofErr w:type="spellEnd"/>
+      <w:r>
+        <w:t xml:space="preserve"> it should be handled in actions </w:t>
+      </w:r>
+      <w:proofErr w:type="spellStart"/>
+      <w:r>
+        <w:t>onhit</w:t>
+      </w:r>
+      <w:proofErr w:type="spellEnd"/>
+      <w:r>
+        <w:t>, and be converted to some other entity.</w:t>
+      </w:r>
+    </w:p>
+    <w:p>
+      <w:pPr>
+        <w:pStyle w:val="NoSpacing"/>
+        <w:pBdr>
+          <w:top w:val="single" w:sz="4" w:space="1" w:color="auto"/>
+          <w:left w:val="single" w:sz="4" w:space="4" w:color="auto"/>
+          <w:bottom w:val="single" w:sz="4" w:space="1" w:color="auto"/>
+          <w:right w:val="single" w:sz="4" w:space="4" w:color="auto"/>
+        </w:pBdr>
+      </w:pPr>
+      <w:r>
+        <w:lastRenderedPageBreak/>
+        <w:tab/>
+      </w:r>
+      <w:r>
+        <w:tab/>
+      </w:r>
+      <w:proofErr w:type="spellStart"/>
+      <w:proofErr w:type="gramStart"/>
+      <w:r>
+        <w:t>entityManager.remove</w:t>
+      </w:r>
+      <w:proofErr w:type="spellEnd"/>
+      <w:r>
+        <w:t>(</w:t>
+      </w:r>
+      <w:proofErr w:type="gramEnd"/>
+      <w:r>
+        <w:t>this)</w:t>
+      </w:r>
+    </w:p>
+    <w:p>
+      <w:pPr>
+        <w:pStyle w:val="NoSpacing"/>
+        <w:pBdr>
+          <w:top w:val="single" w:sz="4" w:space="1" w:color="auto"/>
+          <w:left w:val="single" w:sz="4" w:space="4" w:color="auto"/>
+          <w:bottom w:val="single" w:sz="4" w:space="1" w:color="auto"/>
+          <w:right w:val="single" w:sz="4" w:space="4" w:color="auto"/>
+        </w:pBdr>
+      </w:pPr>
+      <w:r>
+        <w:tab/>
+        <w:t>}</w:t>
+      </w:r>
+    </w:p>
+    <w:p>
+      <w:pPr>
+        <w:pStyle w:val="NoSpacing"/>
+        <w:pBdr>
+          <w:top w:val="single" w:sz="4" w:space="1" w:color="auto"/>
+          <w:left w:val="single" w:sz="4" w:space="4" w:color="auto"/>
+          <w:bottom w:val="single" w:sz="4" w:space="1" w:color="auto"/>
+          <w:right w:val="single" w:sz="4" w:space="4" w:color="auto"/>
+        </w:pBdr>
+      </w:pPr>
+      <w:r>
+        <w:t xml:space="preserve">    </w:t>
+      </w:r>
+    </w:p>
+    <w:p>
+      <w:pPr>
+        <w:pStyle w:val="NoSpacing"/>
+        <w:pBdr>
+          <w:top w:val="single" w:sz="4" w:space="1" w:color="auto"/>
+          <w:left w:val="single" w:sz="4" w:space="4" w:color="auto"/>
+          <w:bottom w:val="single" w:sz="4" w:space="1" w:color="auto"/>
+          <w:right w:val="single" w:sz="4" w:space="4" w:color="auto"/>
+        </w:pBdr>
+      </w:pPr>
+      <w:r>
+        <w:t xml:space="preserve">    </w:t>
+      </w:r>
+      <w:proofErr w:type="spellStart"/>
+      <w:proofErr w:type="gramStart"/>
+      <w:r>
+        <w:t>onDestroy</w:t>
+      </w:r>
+      <w:proofErr w:type="spellEnd"/>
+      <w:r>
+        <w:t>()</w:t>
+      </w:r>
+      <w:proofErr w:type="gramEnd"/>
+    </w:p>
+    <w:p>
+      <w:pPr>
+        <w:pStyle w:val="NoSpacing"/>
+        <w:pBdr>
+          <w:top w:val="single" w:sz="4" w:space="1" w:color="auto"/>
+          <w:left w:val="single" w:sz="4" w:space="4" w:color="auto"/>
+          <w:bottom w:val="single" w:sz="4" w:space="1" w:color="auto"/>
+          <w:right w:val="single" w:sz="4" w:space="4" w:color="auto"/>
+        </w:pBdr>
+      </w:pPr>
+      <w:r>
+        <w:t xml:space="preserve">    {</w:t>
+      </w:r>
+    </w:p>
+    <w:p>
+      <w:pPr>
+        <w:pStyle w:val="NoSpacing"/>
+        <w:pBdr>
+          <w:top w:val="single" w:sz="4" w:space="1" w:color="auto"/>
+          <w:left w:val="single" w:sz="4" w:space="4" w:color="auto"/>
+          <w:bottom w:val="single" w:sz="4" w:space="1" w:color="auto"/>
+          <w:right w:val="single" w:sz="4" w:space="4" w:color="auto"/>
+        </w:pBdr>
+      </w:pPr>
+      <w:r>
+        <w:t xml:space="preserve">        </w:t>
+      </w:r>
+      <w:proofErr w:type="spellStart"/>
+      <w:proofErr w:type="gramStart"/>
+      <w:r>
+        <w:t>ProjectileManager.enqueue</w:t>
+      </w:r>
+      <w:proofErr w:type="spellEnd"/>
+      <w:r>
+        <w:t>(</w:t>
+      </w:r>
+      <w:proofErr w:type="gramEnd"/>
+      <w:r>
+        <w:t xml:space="preserve"> this );</w:t>
+      </w:r>
+    </w:p>
+    <w:p>
+      <w:pPr>
+        <w:pStyle w:val="NoSpacing"/>
+        <w:pBdr>
+          <w:top w:val="single" w:sz="4" w:space="1" w:color="auto"/>
+          <w:left w:val="single" w:sz="4" w:space="4" w:color="auto"/>
+          <w:bottom w:val="single" w:sz="4" w:space="1" w:color="auto"/>
+          <w:right w:val="single" w:sz="4" w:space="4" w:color="auto"/>
+        </w:pBdr>
+      </w:pPr>
+      <w:r>
+        <w:t xml:space="preserve">    }</w:t>
+      </w:r>
+    </w:p>
+    <w:p>
+      <w:pPr>
+        <w:pStyle w:val="NoSpacing"/>
+        <w:pBdr>
+          <w:top w:val="single" w:sz="4" w:space="1" w:color="auto"/>
+          <w:left w:val="single" w:sz="4" w:space="4" w:color="auto"/>
+          <w:bottom w:val="single" w:sz="4" w:space="1" w:color="auto"/>
+          <w:right w:val="single" w:sz="4" w:space="4" w:color="auto"/>
+        </w:pBdr>
+      </w:pPr>
+      <w:r>
+        <w:t>}</w:t>
+      </w:r>
+    </w:p>
+    <w:p>
+      <w:pPr>
+        <w:pStyle w:val="NoSpacing"/>
+      </w:pPr>
+    </w:p>
+    <w:p>
+      <w:pPr>
+        <w:pStyle w:val="NoSpacing"/>
+      </w:pPr>
+    </w:p>
+    <w:p>
+      <w:pPr>
+        <w:pStyle w:val="NoSpacing"/>
+        <w:pBdr>
+          <w:top w:val="single" w:sz="4" w:space="1" w:color="auto"/>
+          <w:left w:val="single" w:sz="4" w:space="4" w:color="auto"/>
+          <w:bottom w:val="single" w:sz="4" w:space="1" w:color="auto"/>
+          <w:right w:val="single" w:sz="4" w:space="4" w:color="auto"/>
+        </w:pBdr>
+      </w:pPr>
+      <w:r>
+        <w:t xml:space="preserve">// </w:t>
+      </w:r>
+      <w:proofErr w:type="gramStart"/>
+      <w:r>
+        <w:t>This</w:t>
+      </w:r>
+      <w:proofErr w:type="gramEnd"/>
+      <w:r>
+        <w:t xml:space="preserve"> should be referenced by a projectile, when it is created is unknown, that's up to logic team, I would </w:t>
+      </w:r>
+      <w:proofErr w:type="spellStart"/>
+      <w:r>
+        <w:t>advice</w:t>
+      </w:r>
+      <w:proofErr w:type="spellEnd"/>
+      <w:r>
+        <w:t xml:space="preserve"> attaching it to a character</w:t>
+      </w:r>
+    </w:p>
+    <w:p>
+      <w:pPr>
+        <w:pStyle w:val="NoSpacing"/>
+        <w:pBdr>
+          <w:top w:val="single" w:sz="4" w:space="1" w:color="auto"/>
+          <w:left w:val="single" w:sz="4" w:space="4" w:color="auto"/>
+          <w:bottom w:val="single" w:sz="4" w:space="1" w:color="auto"/>
+          <w:right w:val="single" w:sz="4" w:space="4" w:color="auto"/>
+        </w:pBdr>
+      </w:pPr>
+      <w:r>
+        <w:t>// and passing it to the function by reference.</w:t>
+      </w:r>
+    </w:p>
+    <w:p>
+      <w:pPr>
+        <w:pStyle w:val="NoSpacing"/>
+        <w:pBdr>
+          <w:top w:val="single" w:sz="4" w:space="1" w:color="auto"/>
+          <w:left w:val="single" w:sz="4" w:space="4" w:color="auto"/>
+          <w:bottom w:val="single" w:sz="4" w:space="1" w:color="auto"/>
+          <w:right w:val="single" w:sz="4" w:space="4" w:color="auto"/>
+        </w:pBdr>
+      </w:pPr>
+      <w:r>
+        <w:t>Action &lt;-- needs to be implemented by logic team.</w:t>
+      </w:r>
+    </w:p>
+    <w:p>
+      <w:pPr>
+        <w:pStyle w:val="NoSpacing"/>
+        <w:pBdr>
+          <w:top w:val="single" w:sz="4" w:space="1" w:color="auto"/>
+          <w:left w:val="single" w:sz="4" w:space="4" w:color="auto"/>
+          <w:bottom w:val="single" w:sz="4" w:space="1" w:color="auto"/>
+          <w:right w:val="single" w:sz="4" w:space="4" w:color="auto"/>
+        </w:pBdr>
+      </w:pPr>
+      <w:r>
+        <w:t>{</w:t>
+      </w:r>
+    </w:p>
+    <w:p>
+      <w:pPr>
+        <w:pStyle w:val="NoSpacing"/>
+        <w:pBdr>
+          <w:top w:val="single" w:sz="4" w:space="1" w:color="auto"/>
+          <w:left w:val="single" w:sz="4" w:space="4" w:color="auto"/>
+          <w:bottom w:val="single" w:sz="4" w:space="1" w:color="auto"/>
+          <w:right w:val="single" w:sz="4" w:space="4" w:color="auto"/>
+        </w:pBdr>
+      </w:pPr>
+      <w:r>
+        <w:tab/>
+      </w:r>
+      <w:proofErr w:type="spellStart"/>
+      <w:proofErr w:type="gramStart"/>
+      <w:r>
+        <w:t>onHit</w:t>
+      </w:r>
+      <w:proofErr w:type="spellEnd"/>
+      <w:r>
+        <w:t>()</w:t>
+      </w:r>
+      <w:proofErr w:type="gramEnd"/>
+    </w:p>
+    <w:p>
+      <w:pPr>
+        <w:pStyle w:val="NoSpacing"/>
+        <w:pBdr>
+          <w:top w:val="single" w:sz="4" w:space="1" w:color="auto"/>
+          <w:left w:val="single" w:sz="4" w:space="4" w:color="auto"/>
+          <w:bottom w:val="single" w:sz="4" w:space="1" w:color="auto"/>
+          <w:right w:val="single" w:sz="4" w:space="4" w:color="auto"/>
+        </w:pBdr>
+      </w:pPr>
+      <w:r>
+        <w:tab/>
+        <w:t>{</w:t>
+      </w:r>
+    </w:p>
+    <w:p>
+      <w:pPr>
+        <w:pStyle w:val="NoSpacing"/>
+        <w:pBdr>
+          <w:top w:val="single" w:sz="4" w:space="1" w:color="auto"/>
+          <w:left w:val="single" w:sz="4" w:space="4" w:color="auto"/>
+          <w:bottom w:val="single" w:sz="4" w:space="1" w:color="auto"/>
+          <w:right w:val="single" w:sz="4" w:space="4" w:color="auto"/>
+        </w:pBdr>
+      </w:pPr>
+      <w:r>
+        <w:tab/>
+      </w:r>
+      <w:r>
+        <w:tab/>
+        <w:t xml:space="preserve">// Logic team implementation, this can be </w:t>
+      </w:r>
+      <w:proofErr w:type="spellStart"/>
+      <w:r>
+        <w:t>whateven</w:t>
+      </w:r>
+      <w:proofErr w:type="spellEnd"/>
+    </w:p>
+    <w:p>
+      <w:pPr>
+        <w:pStyle w:val="NoSpacing"/>
+        <w:pBdr>
+          <w:top w:val="single" w:sz="4" w:space="1" w:color="auto"/>
+          <w:left w:val="single" w:sz="4" w:space="4" w:color="auto"/>
+          <w:bottom w:val="single" w:sz="4" w:space="1" w:color="auto"/>
+          <w:right w:val="single" w:sz="4" w:space="4" w:color="auto"/>
+        </w:pBdr>
+      </w:pPr>
+      <w:r>
+        <w:tab/>
+        <w:t>}</w:t>
+      </w:r>
+    </w:p>
+    <w:p>
+      <w:pPr>
+        <w:pStyle w:val="NoSpacing"/>
+        <w:pBdr>
+          <w:top w:val="single" w:sz="4" w:space="1" w:color="auto"/>
+          <w:left w:val="single" w:sz="4" w:space="4" w:color="auto"/>
+          <w:bottom w:val="single" w:sz="4" w:space="1" w:color="auto"/>
+          <w:right w:val="single" w:sz="4" w:space="4" w:color="auto"/>
+        </w:pBdr>
+      </w:pPr>
+    </w:p>
+    <w:p>
+      <w:pPr>
+        <w:pStyle w:val="NoSpacing"/>
+        <w:pBdr>
+          <w:top w:val="single" w:sz="4" w:space="1" w:color="auto"/>
+          <w:left w:val="single" w:sz="4" w:space="4" w:color="auto"/>
+          <w:bottom w:val="single" w:sz="4" w:space="1" w:color="auto"/>
+          <w:right w:val="single" w:sz="4" w:space="4" w:color="auto"/>
+        </w:pBdr>
+      </w:pPr>
+      <w:r>
+        <w:t>}</w:t>
+      </w:r>
+    </w:p>
+    <w:p>
+      <w:pPr>
+        <w:pStyle w:val="NoSpacing"/>
+      </w:pPr>
+    </w:p>
+    <w:p>
+      <w:pPr>
+        <w:pStyle w:val="NoSpacing"/>
+      </w:pPr>
+    </w:p>
+    <w:p>
+      <w:pPr>
+        <w:pStyle w:val="NoSpacing"/>
+      </w:pPr>
     </w:p>
     <w:sectPr>
       <w:pgSz w:w="12240" w:h="15840"/>
@@ -4080,6 +5289,15 @@
       <w:iCs/>
     </w:rPr>
   </w:style>
+  <w:style w:type="paragraph" w:styleId="NoSpacing">
+    <w:name w:val="No Spacing"/>
+    <w:uiPriority w:val="1"/>
+    <w:qFormat/>
+    <w:rsid w:val="0016609D"/>
+    <w:pPr>
+      <w:spacing w:after="0" w:line="240" w:lineRule="auto"/>
+    </w:pPr>
+  </w:style>
 </w:styles>
 </file>
 
@@ -4349,7 +5567,7 @@
 </file>
 
 <file path=customXml/itemProps1.xml><?xml version="1.0" encoding="utf-8"?>
-<ds:datastoreItem xmlns:ds="http://schemas.openxmlformats.org/officeDocument/2006/customXml" ds:itemID="{92DC9891-6262-4B41-80FF-17C3D6485FFC}">
+<ds:datastoreItem xmlns:ds="http://schemas.openxmlformats.org/officeDocument/2006/customXml" ds:itemID="{3C32040A-B5D6-4D95-96A9-990854E0AC72}">
   <ds:schemaRefs>
     <ds:schemaRef ds:uri="http://schemas.openxmlformats.org/officeDocument/2006/bibliography"/>
   </ds:schemaRefs>

</xml_diff>